<commit_message>
Report update and minor refactoring
</commit_message>
<xml_diff>
--- a/Project Report/Project Report.docx
+++ b/Project Report/Project Report.docx
@@ -24390,8 +24390,6 @@
         </w:rPr>
         <w:t>(){</w:t>
       </w:r>
-      <w:bookmarkStart w:id="0" w:name="_GoBack"/>
-      <w:bookmarkEnd w:id="0"/>
     </w:p>
     <w:p>
       <w:pPr>
@@ -26030,14 +26028,7 @@
           <w:sz w:val="20"/>
           <w:szCs w:val="20"/>
         </w:rPr>
-        <w:t xml:space="preserve"> Activity is </w:t>
-      </w:r>
-      <w:r>
-        <w:rPr>
-          <w:sz w:val="20"/>
-          <w:szCs w:val="20"/>
-        </w:rPr>
-        <w:t>loaded [</w:t>
+        <w:t xml:space="preserve"> Activity is loaded [</w:t>
       </w:r>
       <w:r>
         <w:rPr>
@@ -27634,16 +27625,7 @@
           <w:sz w:val="20"/>
           <w:szCs w:val="20"/>
         </w:rPr>
-        <w:t>) for timer with progress bar bind to it</w:t>
-      </w:r>
-      <w:r>
-        <w:rPr>
-          <w:i/>
-          <w:color w:val="FF0000"/>
-          <w:sz w:val="20"/>
-          <w:szCs w:val="20"/>
-        </w:rPr>
-        <w:t>.</w:t>
+        <w:t>) for timer with progress bar bind to it.</w:t>
       </w:r>
     </w:p>
     <w:p>
@@ -29167,7 +29149,7 @@
           <w:sz w:val="20"/>
           <w:szCs w:val="20"/>
         </w:rPr>
-        <w:t xml:space="preserve"> </w:t>
+        <w:t xml:space="preserve"> Splitting cleaned response string into pairs and storing in hash map</w:t>
       </w:r>
       <w:r>
         <w:rPr>
@@ -29176,7 +29158,7 @@
           <w:sz w:val="20"/>
           <w:szCs w:val="20"/>
         </w:rPr>
-        <w:t>Splitting cleaned response string into pairs and storing in hash map</w:t>
+        <w:t>.</w:t>
       </w:r>
     </w:p>
     <w:p>
@@ -29548,7 +29530,7 @@
           <w:sz w:val="20"/>
           <w:szCs w:val="20"/>
         </w:rPr>
-        <w:t xml:space="preserve"> </w:t>
+        <w:t xml:space="preserve"> Checking blood test results with normal values received from NHS staff</w:t>
       </w:r>
       <w:r>
         <w:rPr>
@@ -29557,7 +29539,7 @@
           <w:sz w:val="20"/>
           <w:szCs w:val="20"/>
         </w:rPr>
-        <w:t>Checking blood test results with normal values received from NHS staff</w:t>
+        <w:t>.</w:t>
       </w:r>
     </w:p>
     <w:p>
@@ -29968,12 +29950,21 @@
     <w:p>
       <w:pPr>
         <w:rPr>
+          <w:b/>
+          <w:sz w:val="20"/>
+          <w:szCs w:val="20"/>
+        </w:rPr>
+      </w:pPr>
+      <w:r>
+        <w:rPr>
+          <w:b/>
           <w:i/>
           <w:color w:val="FF0000"/>
           <w:sz w:val="20"/>
           <w:szCs w:val="20"/>
         </w:rPr>
-      </w:pPr>
+        <w:t>C</w:t>
+      </w:r>
       <w:r>
         <w:rPr>
           <w:b/>
@@ -29982,17 +29973,16 @@
           <w:sz w:val="20"/>
           <w:szCs w:val="20"/>
         </w:rPr>
-        <w:t>C</w:t>
-      </w:r>
-      <w:r>
-        <w:rPr>
-          <w:b/>
+        <w:t>ode Snippet X:</w:t>
+      </w:r>
+      <w:r>
+        <w:rPr>
           <w:i/>
           <w:color w:val="FF0000"/>
           <w:sz w:val="20"/>
           <w:szCs w:val="20"/>
         </w:rPr>
-        <w:t>ode Snippet X:</w:t>
+        <w:t xml:space="preserve"> Alert dialog with option to call NHS24</w:t>
       </w:r>
       <w:r>
         <w:rPr>
@@ -30001,7 +29991,7 @@
           <w:sz w:val="20"/>
           <w:szCs w:val="20"/>
         </w:rPr>
-        <w:t xml:space="preserve"> </w:t>
+        <w:t>.</w:t>
       </w:r>
       <w:r>
         <w:rPr>
@@ -30010,52 +30000,532 @@
           <w:sz w:val="20"/>
           <w:szCs w:val="20"/>
         </w:rPr>
-        <w:t>Alert dialog with option to call NHS24</w:t>
-      </w:r>
-      <w:r>
-        <w:rPr>
+        <w:br/>
+      </w:r>
+      <w:r>
+        <w:rPr>
+          <w:b/>
+          <w:sz w:val="20"/>
+          <w:szCs w:val="20"/>
+        </w:rPr>
+        <w:br/>
+        <w:t>7.3</w:t>
+      </w:r>
+      <w:r>
+        <w:rPr>
+          <w:b/>
+          <w:sz w:val="20"/>
+          <w:szCs w:val="20"/>
+        </w:rPr>
+        <w:t>.3</w:t>
+      </w:r>
+      <w:r>
+        <w:rPr>
+          <w:b/>
+          <w:sz w:val="20"/>
+          <w:szCs w:val="20"/>
+        </w:rPr>
+        <w:tab/>
+      </w:r>
+      <w:proofErr w:type="spellStart"/>
+      <w:r>
+        <w:rPr>
+          <w:b/>
+          <w:sz w:val="20"/>
+          <w:szCs w:val="20"/>
+        </w:rPr>
+        <w:t>CalendarEvents</w:t>
+      </w:r>
+      <w:proofErr w:type="spellEnd"/>
+      <w:r>
+        <w:rPr>
+          <w:b/>
+          <w:sz w:val="20"/>
+          <w:szCs w:val="20"/>
+        </w:rPr>
+        <w:br/>
+      </w:r>
+      <w:r>
+        <w:rPr>
+          <w:sz w:val="20"/>
+          <w:szCs w:val="20"/>
+        </w:rPr>
+        <w:t>This activity creates calendar of even</w:t>
+      </w:r>
+      <w:r>
+        <w:rPr>
+          <w:sz w:val="20"/>
+          <w:szCs w:val="20"/>
+        </w:rPr>
+        <w:t xml:space="preserve">ts. Additional class </w:t>
+      </w:r>
+      <w:proofErr w:type="spellStart"/>
+      <w:r>
+        <w:rPr>
+          <w:sz w:val="20"/>
+          <w:szCs w:val="20"/>
+        </w:rPr>
+        <w:t>MyCalendar</w:t>
+      </w:r>
+      <w:proofErr w:type="spellEnd"/>
+      <w:r>
+        <w:rPr>
+          <w:sz w:val="20"/>
+          <w:szCs w:val="20"/>
+        </w:rPr>
+        <w:t xml:space="preserve"> and </w:t>
+      </w:r>
+      <w:proofErr w:type="spellStart"/>
+      <w:r>
+        <w:rPr>
+          <w:sz w:val="20"/>
+          <w:szCs w:val="20"/>
+        </w:rPr>
+        <w:t>GridCellAdapter</w:t>
+      </w:r>
+      <w:proofErr w:type="spellEnd"/>
+      <w:r>
+        <w:rPr>
+          <w:sz w:val="20"/>
+          <w:szCs w:val="20"/>
+        </w:rPr>
+        <w:t xml:space="preserve"> were</w:t>
+      </w:r>
+      <w:r>
+        <w:rPr>
+          <w:sz w:val="20"/>
+          <w:szCs w:val="20"/>
+        </w:rPr>
+        <w:t xml:space="preserve"> added for drawing calendar in a grid view.</w:t>
+      </w:r>
+      <w:r>
+        <w:rPr>
+          <w:sz w:val="20"/>
+          <w:szCs w:val="20"/>
+        </w:rPr>
+        <w:t xml:space="preserve"> First of all, the current date is fetched by creating Android calendar instance. The date is then converted using Java Date library.</w:t>
+      </w:r>
+      <w:r>
+        <w:rPr>
+          <w:sz w:val="20"/>
+          <w:szCs w:val="20"/>
+        </w:rPr>
+        <w:t xml:space="preserve"> During the process of drawing the calendar, multiple arrays are used for defining the month in a calendar, day of the week and total number of days in a month. The number of the month in a year is extracted from “today” date. Current month is printed by </w:t>
+      </w:r>
+      <w:proofErr w:type="spellStart"/>
+      <w:proofErr w:type="gramStart"/>
+      <w:r>
+        <w:rPr>
+          <w:sz w:val="20"/>
+          <w:szCs w:val="20"/>
+        </w:rPr>
+        <w:t>printMonth</w:t>
+      </w:r>
+      <w:proofErr w:type="spellEnd"/>
+      <w:r>
+        <w:rPr>
+          <w:sz w:val="20"/>
+          <w:szCs w:val="20"/>
+        </w:rPr>
+        <w:t>(</w:t>
+      </w:r>
+      <w:proofErr w:type="gramEnd"/>
+      <w:r>
+        <w:rPr>
+          <w:sz w:val="20"/>
+          <w:szCs w:val="20"/>
+        </w:rPr>
+        <w:t>)</w:t>
+      </w:r>
+      <w:r>
+        <w:rPr>
+          <w:sz w:val="20"/>
+          <w:szCs w:val="20"/>
+        </w:rPr>
+        <w:t xml:space="preserve"> that gets passed to current month and day indexes</w:t>
+      </w:r>
+      <w:r>
+        <w:rPr>
+          <w:sz w:val="20"/>
+          <w:szCs w:val="20"/>
+        </w:rPr>
+        <w:t xml:space="preserve">. </w:t>
+      </w:r>
+      <w:r>
+        <w:rPr>
+          <w:sz w:val="20"/>
+          <w:szCs w:val="20"/>
+        </w:rPr>
+        <w:t xml:space="preserve">It is possible to change the month by using buttons at the calendar head. Events are </w:t>
+      </w:r>
+      <w:r>
+        <w:rPr>
+          <w:sz w:val="20"/>
+          <w:szCs w:val="20"/>
+        </w:rPr>
+        <w:t xml:space="preserve">requested </w:t>
+      </w:r>
+      <w:r>
+        <w:rPr>
+          <w:sz w:val="20"/>
+          <w:szCs w:val="20"/>
+        </w:rPr>
+        <w:t>from the server-side</w:t>
+      </w:r>
+      <w:r>
+        <w:rPr>
+          <w:sz w:val="20"/>
+          <w:szCs w:val="20"/>
+        </w:rPr>
+        <w:t xml:space="preserve"> by POST</w:t>
+      </w:r>
+      <w:r>
+        <w:rPr>
+          <w:sz w:val="20"/>
+          <w:szCs w:val="20"/>
+        </w:rPr>
+        <w:t xml:space="preserve"> using </w:t>
+      </w:r>
+      <w:proofErr w:type="spellStart"/>
+      <w:proofErr w:type="gramStart"/>
+      <w:r>
+        <w:rPr>
+          <w:sz w:val="20"/>
+          <w:szCs w:val="20"/>
+        </w:rPr>
+        <w:t>requestEvents</w:t>
+      </w:r>
+      <w:proofErr w:type="spellEnd"/>
+      <w:r>
+        <w:rPr>
+          <w:sz w:val="20"/>
+          <w:szCs w:val="20"/>
+        </w:rPr>
+        <w:t>(</w:t>
+      </w:r>
+      <w:proofErr w:type="gramEnd"/>
+      <w:r>
+        <w:rPr>
+          <w:sz w:val="20"/>
+          <w:szCs w:val="20"/>
+        </w:rPr>
+        <w:t xml:space="preserve">) method. Days that have events assigned to them and “today” have different styling to </w:t>
+      </w:r>
+      <w:r>
+        <w:rPr>
+          <w:sz w:val="20"/>
+          <w:szCs w:val="20"/>
+          <w:lang w:val="lv-LV"/>
+        </w:rPr>
+        <w:t xml:space="preserve">offer the user an easy way to see the difference from other days in the calendar. </w:t>
+      </w:r>
+      <w:r>
+        <w:rPr>
+          <w:sz w:val="20"/>
+          <w:szCs w:val="20"/>
+          <w:lang w:val="lv-LV"/>
+        </w:rPr>
+        <w:t>All days in the calendar are buttons and if the users clicks on one, calendar_events_view Activity is started</w:t>
+      </w:r>
+      <w:r>
+        <w:rPr>
+          <w:sz w:val="20"/>
+          <w:szCs w:val="20"/>
+          <w:lang w:val="lv-LV"/>
+        </w:rPr>
+        <w:t xml:space="preserve"> with current date passed to it using putExtra() (</w:t>
+      </w:r>
+      <w:r>
+        <w:rPr>
+          <w:color w:val="FF0000"/>
+          <w:sz w:val="20"/>
+          <w:szCs w:val="20"/>
+          <w:lang w:val="lv-LV"/>
+        </w:rPr>
+        <w:t>Code Snippet X</w:t>
+      </w:r>
+      <w:r>
+        <w:rPr>
+          <w:sz w:val="20"/>
+          <w:szCs w:val="20"/>
+          <w:lang w:val="lv-LV"/>
+        </w:rPr>
+        <w:t xml:space="preserve">) </w:t>
+      </w:r>
+      <w:r>
+        <w:rPr>
+          <w:sz w:val="20"/>
+          <w:szCs w:val="20"/>
+          <w:lang w:val="lv-LV"/>
+        </w:rPr>
+        <w:t>. This was done to show a list of events for the selected day.</w:t>
+      </w:r>
+      <w:r>
+        <w:rPr>
+          <w:sz w:val="20"/>
+          <w:szCs w:val="20"/>
+        </w:rPr>
+        <w:t xml:space="preserve"> </w:t>
+      </w:r>
+      <w:r>
+        <w:rPr>
+          <w:sz w:val="20"/>
+          <w:szCs w:val="20"/>
+        </w:rPr>
+        <w:t xml:space="preserve">Apart from that, event creation functionality was implemented in the calendar. </w:t>
+      </w:r>
+      <w:r>
+        <w:rPr>
+          <w:sz w:val="20"/>
+          <w:szCs w:val="20"/>
+        </w:rPr>
+        <w:t xml:space="preserve">Additional methods were created for getting default Android calendar and adding events into it to allow notifying the user about upcoming events, but not used. Decision was made to let </w:t>
+      </w:r>
+      <w:r>
+        <w:rPr>
+          <w:sz w:val="20"/>
+          <w:szCs w:val="20"/>
+        </w:rPr>
+        <w:t>the client decide in the future</w:t>
+      </w:r>
+      <w:r>
+        <w:rPr>
+          <w:sz w:val="20"/>
+          <w:szCs w:val="20"/>
+        </w:rPr>
+        <w:t xml:space="preserve"> if this option is required or no</w:t>
+      </w:r>
+      <w:r>
+        <w:rPr>
+          <w:sz w:val="20"/>
+          <w:szCs w:val="20"/>
+        </w:rPr>
+        <w:t>t. This was done for</w:t>
+      </w:r>
+      <w:r>
+        <w:rPr>
+          <w:sz w:val="20"/>
+          <w:szCs w:val="20"/>
+        </w:rPr>
+        <w:t xml:space="preserve"> th</w:t>
+      </w:r>
+      <w:r>
+        <w:rPr>
+          <w:sz w:val="20"/>
+          <w:szCs w:val="20"/>
+        </w:rPr>
+        <w:t>e reason that users might be using default Android calendar for their personal events and would not want for additional events to appear in this calendar. The feature has a high potential in the future.</w:t>
+      </w:r>
+      <w:r>
+        <w:rPr>
+          <w:sz w:val="20"/>
+          <w:szCs w:val="20"/>
+        </w:rPr>
+        <w:br/>
+      </w:r>
+    </w:p>
+    <w:p>
+      <w:pPr>
+        <w:pStyle w:val="Codesnippets"/>
+        <w:numPr>
+          <w:ilvl w:val="0"/>
+          <w:numId w:val="40"/>
+        </w:numPr>
+      </w:pPr>
+      <w:r>
+        <w:t xml:space="preserve">Intent eventsView </w:t>
+      </w:r>
+      <w:r>
+        <w:rPr>
+          <w:color w:val="000080"/>
+        </w:rPr>
+        <w:t>=</w:t>
+      </w:r>
+      <w:r>
+        <w:t xml:space="preserve"> new Intent</w:t>
+      </w:r>
+      <w:r>
+        <w:rPr>
+          <w:color w:val="000080"/>
+        </w:rPr>
+        <w:t>(</w:t>
+      </w:r>
+      <w:r>
+        <w:t>CalendarEvents</w:t>
+      </w:r>
+      <w:r>
+        <w:rPr>
+          <w:color w:val="000080"/>
+        </w:rPr>
+        <w:t>.</w:t>
+      </w:r>
+      <w:r>
+        <w:t>this</w:t>
+      </w:r>
+      <w:r>
+        <w:rPr>
+          <w:color w:val="000080"/>
+        </w:rPr>
+        <w:t>,</w:t>
+      </w:r>
+      <w:r>
+        <w:t xml:space="preserve"> calendar_events_view</w:t>
+      </w:r>
+      <w:r>
+        <w:rPr>
+          <w:color w:val="000080"/>
+        </w:rPr>
+        <w:t>.</w:t>
+      </w:r>
+      <w:r>
+        <w:rPr>
+          <w:color w:val="8000FF"/>
+        </w:rPr>
+        <w:t>class</w:t>
+      </w:r>
+      <w:r>
+        <w:rPr>
+          <w:color w:val="000080"/>
+        </w:rPr>
+        <w:t>);</w:t>
+      </w:r>
+    </w:p>
+    <w:p>
+      <w:pPr>
+        <w:pStyle w:val="Codesnippets"/>
+      </w:pPr>
+      <w:r>
+        <w:t>eventsView</w:t>
+      </w:r>
+      <w:r>
+        <w:rPr>
+          <w:color w:val="000080"/>
+        </w:rPr>
+        <w:t>.</w:t>
+      </w:r>
+      <w:r>
+        <w:t>putExtra</w:t>
+      </w:r>
+      <w:r>
+        <w:rPr>
+          <w:color w:val="000080"/>
+        </w:rPr>
+        <w:t>(</w:t>
+      </w:r>
+      <w:r>
+        <w:rPr>
+          <w:color w:val="808080"/>
+        </w:rPr>
+        <w:t>"date"</w:t>
+      </w:r>
+      <w:r>
+        <w:rPr>
+          <w:color w:val="000080"/>
+        </w:rPr>
+        <w:t>,</w:t>
+      </w:r>
+      <w:r>
+        <w:t xml:space="preserve"> date_month_year</w:t>
+      </w:r>
+      <w:r>
+        <w:rPr>
+          <w:color w:val="000080"/>
+        </w:rPr>
+        <w:t>);</w:t>
+      </w:r>
+    </w:p>
+    <w:p>
+      <w:pPr>
+        <w:pStyle w:val="Codesnippets"/>
+        <w:rPr>
+          <w:rFonts w:ascii="Times New Roman" w:hAnsi="Times New Roman" w:cs="Times New Roman"/>
+          <w:sz w:val="24"/>
+          <w:szCs w:val="24"/>
+        </w:rPr>
+      </w:pPr>
+      <w:r>
+        <w:t xml:space="preserve">            CalendarEvents</w:t>
+      </w:r>
+      <w:r>
+        <w:rPr>
+          <w:color w:val="000080"/>
+        </w:rPr>
+        <w:t>.</w:t>
+      </w:r>
+      <w:r>
+        <w:t>this</w:t>
+      </w:r>
+      <w:r>
+        <w:rPr>
+          <w:color w:val="000080"/>
+        </w:rPr>
+        <w:t>.</w:t>
+      </w:r>
+      <w:r>
+        <w:t>startActivity</w:t>
+      </w:r>
+      <w:r>
+        <w:rPr>
+          <w:color w:val="000080"/>
+        </w:rPr>
+        <w:t>(</w:t>
+      </w:r>
+      <w:r>
+        <w:t>eventsView</w:t>
+      </w:r>
+      <w:r>
+        <w:rPr>
+          <w:color w:val="000080"/>
+        </w:rPr>
+        <w:t>);</w:t>
+      </w:r>
+    </w:p>
+    <w:p>
+      <w:pPr>
+        <w:shd w:val="clear" w:color="auto" w:fill="FFFFFF"/>
+        <w:rPr>
+          <w:sz w:val="20"/>
+          <w:szCs w:val="20"/>
+        </w:rPr>
+      </w:pPr>
+      <w:r>
+        <w:rPr>
+          <w:b/>
           <w:i/>
           <w:color w:val="FF0000"/>
           <w:sz w:val="20"/>
           <w:szCs w:val="20"/>
         </w:rPr>
+        <w:t>C</w:t>
+      </w:r>
+      <w:r>
+        <w:rPr>
+          <w:b/>
+          <w:i/>
+          <w:color w:val="FF0000"/>
+          <w:sz w:val="20"/>
+          <w:szCs w:val="20"/>
+        </w:rPr>
+        <w:t>ode Snippet X:</w:t>
+      </w:r>
+      <w:r>
+        <w:rPr>
+          <w:i/>
+          <w:color w:val="FF0000"/>
+          <w:sz w:val="20"/>
+          <w:szCs w:val="20"/>
+        </w:rPr>
+        <w:t xml:space="preserve"> Passing current date to new Activity.</w:t>
+      </w:r>
+      <w:r>
+        <w:rPr>
+          <w:i/>
+          <w:color w:val="FF0000"/>
+          <w:sz w:val="20"/>
+          <w:szCs w:val="20"/>
+        </w:rPr>
         <w:br/>
       </w:r>
-      <w:r>
-        <w:rPr>
-          <w:b/>
-          <w:sz w:val="20"/>
-          <w:szCs w:val="20"/>
-        </w:rPr>
-        <w:br/>
-        <w:t>7.3</w:t>
-      </w:r>
-      <w:r>
-        <w:rPr>
-          <w:b/>
-          <w:sz w:val="20"/>
-          <w:szCs w:val="20"/>
-        </w:rPr>
-        <w:t>.3</w:t>
-      </w:r>
-      <w:r>
-        <w:rPr>
-          <w:b/>
-          <w:sz w:val="20"/>
-          <w:szCs w:val="20"/>
-        </w:rPr>
-        <w:tab/>
-      </w:r>
-      <w:proofErr w:type="spellStart"/>
-      <w:r>
-        <w:rPr>
-          <w:b/>
-          <w:sz w:val="20"/>
-          <w:szCs w:val="20"/>
-        </w:rPr>
-        <w:t>CalendarEvents</w:t>
-      </w:r>
-      <w:proofErr w:type="spellEnd"/>
       <w:r>
         <w:rPr>
           <w:b/>
@@ -30082,6 +30552,7 @@
         <w:tab/>
       </w:r>
       <w:proofErr w:type="spellStart"/>
+      <w:proofErr w:type="gramStart"/>
       <w:r>
         <w:rPr>
           <w:b/>
@@ -30091,6 +30562,213 @@
         <w:t>calendar_events_view</w:t>
       </w:r>
       <w:proofErr w:type="spellEnd"/>
+      <w:proofErr w:type="gramEnd"/>
+      <w:r>
+        <w:rPr>
+          <w:b/>
+          <w:sz w:val="20"/>
+          <w:szCs w:val="20"/>
+        </w:rPr>
+        <w:br/>
+      </w:r>
+      <w:r>
+        <w:rPr>
+          <w:sz w:val="20"/>
+          <w:szCs w:val="20"/>
+        </w:rPr>
+        <w:t>This activity was created to show events list for the day. It uses date pa</w:t>
+      </w:r>
+      <w:r>
+        <w:rPr>
+          <w:sz w:val="20"/>
+          <w:szCs w:val="20"/>
+        </w:rPr>
+        <w:t xml:space="preserve">ssed by </w:t>
+      </w:r>
+      <w:proofErr w:type="spellStart"/>
+      <w:r>
+        <w:rPr>
+          <w:sz w:val="20"/>
+          <w:szCs w:val="20"/>
+        </w:rPr>
+        <w:t>CalendarEvents</w:t>
+      </w:r>
+      <w:proofErr w:type="spellEnd"/>
+      <w:r>
+        <w:rPr>
+          <w:sz w:val="20"/>
+          <w:szCs w:val="20"/>
+        </w:rPr>
+        <w:t xml:space="preserve"> Activity to look for events with specific date before adding them in a table. These</w:t>
+      </w:r>
+      <w:r>
+        <w:rPr>
+          <w:sz w:val="20"/>
+          <w:szCs w:val="20"/>
+        </w:rPr>
+        <w:t xml:space="preserve"> events</w:t>
+      </w:r>
+      <w:r>
+        <w:rPr>
+          <w:sz w:val="20"/>
+          <w:szCs w:val="20"/>
+        </w:rPr>
+        <w:t xml:space="preserve"> are</w:t>
+      </w:r>
+      <w:r>
+        <w:rPr>
+          <w:sz w:val="20"/>
+          <w:szCs w:val="20"/>
+        </w:rPr>
+        <w:t xml:space="preserve"> requested by POST from the server si</w:t>
+      </w:r>
+      <w:r>
+        <w:rPr>
+          <w:sz w:val="20"/>
+          <w:szCs w:val="20"/>
+        </w:rPr>
+        <w:t xml:space="preserve">de using slightly changed </w:t>
+      </w:r>
+      <w:proofErr w:type="spellStart"/>
+      <w:proofErr w:type="gramStart"/>
+      <w:r>
+        <w:rPr>
+          <w:sz w:val="20"/>
+          <w:szCs w:val="20"/>
+        </w:rPr>
+        <w:t>requestEvents</w:t>
+      </w:r>
+      <w:proofErr w:type="spellEnd"/>
+      <w:r>
+        <w:rPr>
+          <w:sz w:val="20"/>
+          <w:szCs w:val="20"/>
+        </w:rPr>
+        <w:t>(</w:t>
+      </w:r>
+      <w:proofErr w:type="gramEnd"/>
+      <w:r>
+        <w:rPr>
+          <w:sz w:val="20"/>
+          <w:szCs w:val="20"/>
+        </w:rPr>
+        <w:t xml:space="preserve">) method from the </w:t>
+      </w:r>
+      <w:proofErr w:type="spellStart"/>
+      <w:r>
+        <w:rPr>
+          <w:sz w:val="20"/>
+          <w:szCs w:val="20"/>
+        </w:rPr>
+        <w:t>CalendarEvents</w:t>
+      </w:r>
+      <w:proofErr w:type="spellEnd"/>
+      <w:r>
+        <w:rPr>
+          <w:sz w:val="20"/>
+          <w:szCs w:val="20"/>
+        </w:rPr>
+        <w:t xml:space="preserve"> Activity. Creating new events or changing event functionality is implemented in this Activity. When pressing “+” or “Change event”, corresponding Activities are started. If the event is getting changed, event details are passed to new activity.</w:t>
+      </w:r>
+    </w:p>
+    <w:p>
+      <w:pPr>
+        <w:pStyle w:val="Codesnippets"/>
+        <w:numPr>
+          <w:ilvl w:val="0"/>
+          <w:numId w:val="42"/>
+        </w:numPr>
+        <w:rPr>
+          <w:rFonts w:ascii="Times New Roman" w:hAnsi="Times New Roman" w:cs="Times New Roman"/>
+          <w:sz w:val="24"/>
+          <w:szCs w:val="24"/>
+        </w:rPr>
+      </w:pPr>
+      <w:r>
+        <w:t xml:space="preserve">String date </w:t>
+      </w:r>
+      <w:r>
+        <w:rPr>
+          <w:color w:val="000080"/>
+        </w:rPr>
+        <w:t>=</w:t>
+      </w:r>
+      <w:r>
+        <w:t xml:space="preserve"> getIntent</w:t>
+      </w:r>
+      <w:r>
+        <w:rPr>
+          <w:color w:val="000080"/>
+        </w:rPr>
+        <w:t>().</w:t>
+      </w:r>
+      <w:r>
+        <w:t>getStringExtra</w:t>
+      </w:r>
+      <w:r>
+        <w:rPr>
+          <w:color w:val="000080"/>
+        </w:rPr>
+        <w:t>(</w:t>
+      </w:r>
+      <w:r>
+        <w:rPr>
+          <w:color w:val="808080"/>
+        </w:rPr>
+        <w:t>"date"</w:t>
+      </w:r>
+      <w:r>
+        <w:rPr>
+          <w:color w:val="000080"/>
+        </w:rPr>
+        <w:t>);</w:t>
+      </w:r>
+    </w:p>
+    <w:p>
+      <w:pPr>
+        <w:rPr>
+          <w:b/>
+          <w:sz w:val="20"/>
+          <w:szCs w:val="20"/>
+        </w:rPr>
+      </w:pPr>
+      <w:r>
+        <w:rPr>
+          <w:b/>
+          <w:i/>
+          <w:color w:val="FF0000"/>
+          <w:sz w:val="20"/>
+          <w:szCs w:val="20"/>
+        </w:rPr>
+        <w:t>C</w:t>
+      </w:r>
+      <w:r>
+        <w:rPr>
+          <w:b/>
+          <w:i/>
+          <w:color w:val="FF0000"/>
+          <w:sz w:val="20"/>
+          <w:szCs w:val="20"/>
+        </w:rPr>
+        <w:t>ode Snippet X:</w:t>
+      </w:r>
+      <w:r>
+        <w:rPr>
+          <w:i/>
+          <w:color w:val="FF0000"/>
+          <w:sz w:val="20"/>
+          <w:szCs w:val="20"/>
+        </w:rPr>
+        <w:t xml:space="preserve"> Receiving date passed by calendar Activity.</w:t>
+      </w:r>
+    </w:p>
+    <w:p>
+      <w:pPr>
+        <w:rPr>
+          <w:sz w:val="20"/>
+          <w:szCs w:val="20"/>
+        </w:rPr>
+      </w:pPr>
       <w:r>
         <w:rPr>
           <w:b/>
@@ -30133,34 +30811,619 @@
           <w:szCs w:val="20"/>
         </w:rPr>
         <w:br/>
-        <w:t>7.3.</w:t>
-      </w:r>
-      <w:r>
-        <w:rPr>
-          <w:b/>
-          <w:sz w:val="20"/>
-          <w:szCs w:val="20"/>
-        </w:rPr>
-        <w:t>6</w:t>
-      </w:r>
-      <w:r>
-        <w:rPr>
-          <w:b/>
-          <w:sz w:val="20"/>
-          <w:szCs w:val="20"/>
-        </w:rPr>
-        <w:tab/>
+      </w:r>
+      <w:r>
+        <w:rPr>
+          <w:sz w:val="20"/>
+          <w:szCs w:val="20"/>
+        </w:rPr>
+        <w:lastRenderedPageBreak/>
+        <w:t xml:space="preserve">This Activity allows to create new event by POST using </w:t>
       </w:r>
       <w:proofErr w:type="spellStart"/>
-      <w:r>
-        <w:rPr>
-          <w:b/>
-          <w:sz w:val="20"/>
-          <w:szCs w:val="20"/>
-        </w:rPr>
-        <w:t>ChangeEvent</w:t>
+      <w:proofErr w:type="gramStart"/>
+      <w:r>
+        <w:rPr>
+          <w:sz w:val="20"/>
+          <w:szCs w:val="20"/>
+        </w:rPr>
+        <w:t>addNewEvent</w:t>
       </w:r>
       <w:proofErr w:type="spellEnd"/>
+      <w:r>
+        <w:rPr>
+          <w:sz w:val="20"/>
+          <w:szCs w:val="20"/>
+        </w:rPr>
+        <w:t>(</w:t>
+      </w:r>
+      <w:proofErr w:type="gramEnd"/>
+      <w:r>
+        <w:rPr>
+          <w:sz w:val="20"/>
+          <w:szCs w:val="20"/>
+        </w:rPr>
+        <w:t xml:space="preserve">) method with event details passed to it. Android Date Picker and Time Picker are used to select the proper date format. This date is then converted to database format </w:t>
+      </w:r>
+      <w:r>
+        <w:rPr>
+          <w:b/>
+          <w:color w:val="FF0000"/>
+          <w:sz w:val="20"/>
+          <w:szCs w:val="20"/>
+        </w:rPr>
+        <w:t>(Code Snippet X</w:t>
+      </w:r>
+      <w:r>
+        <w:rPr>
+          <w:sz w:val="20"/>
+          <w:szCs w:val="20"/>
+        </w:rPr>
+        <w:t>).</w:t>
+      </w:r>
+    </w:p>
+    <w:p>
+      <w:pPr>
+        <w:pStyle w:val="Codesnippets"/>
+        <w:numPr>
+          <w:ilvl w:val="0"/>
+          <w:numId w:val="43"/>
+        </w:numPr>
+      </w:pPr>
+      <w:r>
+        <w:t xml:space="preserve">OnTimeSetListener endTimeCallBack </w:t>
+      </w:r>
+      <w:r>
+        <w:rPr>
+          <w:color w:val="000080"/>
+        </w:rPr>
+        <w:t>=</w:t>
+      </w:r>
+      <w:r>
+        <w:t xml:space="preserve"> new OnTimeSetListener</w:t>
+      </w:r>
+      <w:r>
+        <w:rPr>
+          <w:color w:val="000080"/>
+        </w:rPr>
+        <w:t>()</w:t>
+      </w:r>
+      <w:r>
+        <w:t xml:space="preserve"> </w:t>
+      </w:r>
+      <w:r>
+        <w:rPr>
+          <w:color w:val="000080"/>
+        </w:rPr>
+        <w:t>{</w:t>
+      </w:r>
+    </w:p>
+    <w:p>
+      <w:pPr>
+        <w:pStyle w:val="Codesnippets"/>
+      </w:pPr>
+      <w:r>
+        <w:rPr>
+          <w:color w:val="8000FF"/>
+        </w:rPr>
+        <w:t>public</w:t>
+      </w:r>
+      <w:r>
+        <w:t xml:space="preserve"> </w:t>
+      </w:r>
+      <w:r>
+        <w:rPr>
+          <w:color w:val="8000FF"/>
+        </w:rPr>
+        <w:t>void</w:t>
+      </w:r>
+      <w:r>
+        <w:t xml:space="preserve"> onTimeSet</w:t>
+      </w:r>
+      <w:r>
+        <w:rPr>
+          <w:color w:val="000080"/>
+        </w:rPr>
+        <w:t>(</w:t>
+      </w:r>
+      <w:r>
+        <w:t>TimePicker view</w:t>
+      </w:r>
+      <w:r>
+        <w:rPr>
+          <w:color w:val="000080"/>
+        </w:rPr>
+        <w:t>,</w:t>
+      </w:r>
+      <w:r>
+        <w:t xml:space="preserve"> </w:t>
+      </w:r>
+      <w:r>
+        <w:rPr>
+          <w:color w:val="8000FF"/>
+        </w:rPr>
+        <w:t>int</w:t>
+      </w:r>
+      <w:r>
+        <w:t xml:space="preserve"> hourOfDay</w:t>
+      </w:r>
+      <w:r>
+        <w:rPr>
+          <w:color w:val="000080"/>
+        </w:rPr>
+        <w:t>,</w:t>
+      </w:r>
+      <w:r>
+        <w:t xml:space="preserve"> </w:t>
+      </w:r>
+      <w:r>
+        <w:rPr>
+          <w:color w:val="8000FF"/>
+        </w:rPr>
+        <w:t>int</w:t>
+      </w:r>
+      <w:r>
+        <w:t xml:space="preserve"> minute</w:t>
+      </w:r>
+      <w:r>
+        <w:rPr>
+          <w:color w:val="000080"/>
+        </w:rPr>
+        <w:t>)</w:t>
+      </w:r>
+      <w:r>
+        <w:t xml:space="preserve"> </w:t>
+      </w:r>
+      <w:r>
+        <w:rPr>
+          <w:color w:val="000080"/>
+        </w:rPr>
+        <w:t>{</w:t>
+      </w:r>
+    </w:p>
+    <w:p>
+      <w:pPr>
+        <w:pStyle w:val="Codesnippets"/>
+        <w:rPr>
+          <w:color w:val="008000"/>
+        </w:rPr>
+      </w:pPr>
+      <w:r>
+        <w:rPr>
+          <w:color w:val="008000"/>
+        </w:rPr>
+        <w:t>/</w:t>
+      </w:r>
+      <w:r>
+        <w:rPr>
+          <w:color w:val="008000"/>
+        </w:rPr>
+        <w:t>/adding millis for db format</w:t>
+      </w:r>
+    </w:p>
+    <w:p>
+      <w:pPr>
+        <w:pStyle w:val="Codesnippets"/>
+      </w:pPr>
+      <w:r>
+        <w:t xml:space="preserve">dbFormatEndTime </w:t>
+      </w:r>
+      <w:r>
+        <w:rPr>
+          <w:color w:val="000080"/>
+        </w:rPr>
+        <w:t>=</w:t>
+      </w:r>
+      <w:r>
+        <w:t xml:space="preserve"> </w:t>
+      </w:r>
+      <w:r>
+        <w:rPr>
+          <w:color w:val="000080"/>
+        </w:rPr>
+        <w:t>(</w:t>
+      </w:r>
+      <w:r>
+        <w:t>hourOfDay</w:t>
+      </w:r>
+      <w:r>
+        <w:rPr>
+          <w:color w:val="000080"/>
+        </w:rPr>
+        <w:t>+</w:t>
+      </w:r>
+      <w:r>
+        <w:rPr>
+          <w:color w:val="808080"/>
+        </w:rPr>
+        <w:t>":"</w:t>
+      </w:r>
+      <w:r>
+        <w:rPr>
+          <w:color w:val="000080"/>
+        </w:rPr>
+        <w:t>+</w:t>
+      </w:r>
+      <w:r>
+        <w:t>minute</w:t>
+      </w:r>
+      <w:r>
+        <w:rPr>
+          <w:color w:val="000080"/>
+        </w:rPr>
+        <w:t>+</w:t>
+      </w:r>
+      <w:r>
+        <w:rPr>
+          <w:color w:val="808080"/>
+        </w:rPr>
+        <w:t>":00"</w:t>
+      </w:r>
+      <w:r>
+        <w:rPr>
+          <w:color w:val="000080"/>
+        </w:rPr>
+        <w:t>);</w:t>
+      </w:r>
+    </w:p>
+    <w:p>
+      <w:pPr>
+        <w:pStyle w:val="Codesnippets"/>
+        <w:rPr>
+          <w:color w:val="008000"/>
+        </w:rPr>
+      </w:pPr>
+      <w:r>
+        <w:rPr>
+          <w:color w:val="008000"/>
+        </w:rPr>
+        <w:t>//convert time to format that is best for UK</w:t>
+      </w:r>
+    </w:p>
+    <w:p>
+      <w:pPr>
+        <w:pStyle w:val="Codesnippets"/>
+      </w:pPr>
+      <w:r>
+        <w:t xml:space="preserve">try </w:t>
+      </w:r>
+      <w:r>
+        <w:rPr>
+          <w:color w:val="000080"/>
+        </w:rPr>
+        <w:t>{</w:t>
+      </w:r>
+    </w:p>
+    <w:p>
+      <w:pPr>
+        <w:pStyle w:val="Codesnippets"/>
+      </w:pPr>
+      <w:r>
+        <w:t xml:space="preserve">SimpleDateFormat input </w:t>
+      </w:r>
+      <w:r>
+        <w:rPr>
+          <w:color w:val="000080"/>
+        </w:rPr>
+        <w:t>=</w:t>
+      </w:r>
+      <w:r>
+        <w:t xml:space="preserve"> new SimpleDateFormat</w:t>
+      </w:r>
+      <w:r>
+        <w:rPr>
+          <w:color w:val="000080"/>
+        </w:rPr>
+        <w:t>(</w:t>
+      </w:r>
+      <w:r>
+        <w:rPr>
+          <w:color w:val="808080"/>
+        </w:rPr>
+        <w:t>"HH:mm:ss"</w:t>
+      </w:r>
+      <w:r>
+        <w:rPr>
+          <w:color w:val="000080"/>
+        </w:rPr>
+        <w:t>);</w:t>
+      </w:r>
+    </w:p>
+    <w:p>
+      <w:pPr>
+        <w:pStyle w:val="Codesnippets"/>
+      </w:pPr>
+      <w:r>
+        <w:t xml:space="preserve">Date dt </w:t>
+      </w:r>
+      <w:r>
+        <w:rPr>
+          <w:color w:val="000080"/>
+        </w:rPr>
+        <w:t>=</w:t>
+      </w:r>
+      <w:r>
+        <w:t xml:space="preserve"> input</w:t>
+      </w:r>
+      <w:r>
+        <w:rPr>
+          <w:color w:val="000080"/>
+        </w:rPr>
+        <w:t>.</w:t>
+      </w:r>
+      <w:r>
+        <w:t>parse</w:t>
+      </w:r>
+      <w:r>
+        <w:rPr>
+          <w:color w:val="000080"/>
+        </w:rPr>
+        <w:t>(</w:t>
+      </w:r>
+      <w:r>
+        <w:t>dbFormatEndTime</w:t>
+      </w:r>
+      <w:r>
+        <w:rPr>
+          <w:color w:val="000080"/>
+        </w:rPr>
+        <w:t>);</w:t>
+      </w:r>
+    </w:p>
+    <w:p>
+      <w:pPr>
+        <w:pStyle w:val="Codesnippets"/>
+      </w:pPr>
+      <w:r>
+        <w:t xml:space="preserve">SimpleDateFormat output </w:t>
+      </w:r>
+      <w:r>
+        <w:rPr>
+          <w:color w:val="000080"/>
+        </w:rPr>
+        <w:t>=</w:t>
+      </w:r>
+      <w:r>
+        <w:t xml:space="preserve"> new SimpleDateFormat</w:t>
+      </w:r>
+      <w:r>
+        <w:rPr>
+          <w:color w:val="000080"/>
+        </w:rPr>
+        <w:t>(</w:t>
+      </w:r>
+      <w:r>
+        <w:rPr>
+          <w:color w:val="808080"/>
+        </w:rPr>
+        <w:t>"h:mm a"</w:t>
+      </w:r>
+      <w:r>
+        <w:rPr>
+          <w:color w:val="000080"/>
+        </w:rPr>
+        <w:t>);</w:t>
+      </w:r>
+    </w:p>
+    <w:p>
+      <w:pPr>
+        <w:pStyle w:val="Codesnippets"/>
+      </w:pPr>
+      <w:r>
+        <w:t xml:space="preserve">String formattedTime </w:t>
+      </w:r>
+      <w:r>
+        <w:rPr>
+          <w:color w:val="000080"/>
+        </w:rPr>
+        <w:t>=</w:t>
+      </w:r>
+      <w:r>
+        <w:t xml:space="preserve"> output</w:t>
+      </w:r>
+      <w:r>
+        <w:rPr>
+          <w:color w:val="000080"/>
+        </w:rPr>
+        <w:t>.</w:t>
+      </w:r>
+      <w:r>
+        <w:t>format</w:t>
+      </w:r>
+      <w:r>
+        <w:rPr>
+          <w:color w:val="000080"/>
+        </w:rPr>
+        <w:t>(</w:t>
+      </w:r>
+      <w:r>
+        <w:t>dt</w:t>
+      </w:r>
+      <w:r>
+        <w:rPr>
+          <w:color w:val="000080"/>
+        </w:rPr>
+        <w:t>);</w:t>
+      </w:r>
+    </w:p>
+    <w:p>
+      <w:pPr>
+        <w:pStyle w:val="Codesnippets"/>
+      </w:pPr>
+      <w:r>
+        <w:t xml:space="preserve">calendarFormatEndTime </w:t>
+      </w:r>
+      <w:r>
+        <w:rPr>
+          <w:color w:val="000080"/>
+        </w:rPr>
+        <w:t>=</w:t>
+      </w:r>
+      <w:r>
+        <w:t xml:space="preserve"> formattedTime</w:t>
+      </w:r>
+      <w:r>
+        <w:rPr>
+          <w:color w:val="000080"/>
+        </w:rPr>
+        <w:t>;</w:t>
+      </w:r>
+    </w:p>
+    <w:p>
+      <w:pPr>
+        <w:pStyle w:val="Codesnippets"/>
+      </w:pPr>
+      <w:r>
+        <w:t xml:space="preserve">            </w:t>
+      </w:r>
+      <w:r>
+        <w:rPr>
+          <w:color w:val="000080"/>
+        </w:rPr>
+        <w:t>}</w:t>
+      </w:r>
+      <w:r>
+        <w:t xml:space="preserve"> catch </w:t>
+      </w:r>
+      <w:r>
+        <w:rPr>
+          <w:color w:val="000080"/>
+        </w:rPr>
+        <w:t>(</w:t>
+      </w:r>
+      <w:r>
+        <w:t>ParseException e</w:t>
+      </w:r>
+      <w:r>
+        <w:rPr>
+          <w:color w:val="000080"/>
+        </w:rPr>
+        <w:t>)</w:t>
+      </w:r>
+      <w:r>
+        <w:t xml:space="preserve"> </w:t>
+      </w:r>
+      <w:r>
+        <w:rPr>
+          <w:color w:val="000080"/>
+        </w:rPr>
+        <w:t>{}</w:t>
+      </w:r>
+    </w:p>
+    <w:p>
+      <w:pPr>
+        <w:pStyle w:val="Codesnippets"/>
+      </w:pPr>
+      <w:r>
+        <w:t xml:space="preserve">   eventEndTime</w:t>
+      </w:r>
+      <w:r>
+        <w:rPr>
+          <w:color w:val="000080"/>
+        </w:rPr>
+        <w:t>.</w:t>
+      </w:r>
+      <w:r>
+        <w:t>setText</w:t>
+      </w:r>
+      <w:r>
+        <w:rPr>
+          <w:color w:val="000080"/>
+        </w:rPr>
+        <w:t>(</w:t>
+      </w:r>
+      <w:r>
+        <w:t>calendarFormatEndTime</w:t>
+      </w:r>
+      <w:r>
+        <w:rPr>
+          <w:color w:val="000080"/>
+        </w:rPr>
+        <w:t>);</w:t>
+      </w:r>
+    </w:p>
+    <w:p>
+      <w:pPr>
+        <w:pStyle w:val="Codesnippets"/>
+        <w:rPr>
+          <w:rFonts w:ascii="Times New Roman" w:hAnsi="Times New Roman" w:cs="Times New Roman"/>
+          <w:sz w:val="24"/>
+          <w:szCs w:val="24"/>
+        </w:rPr>
+      </w:pPr>
+      <w:r>
+        <w:rPr>
+          <w:color w:val="000080"/>
+        </w:rPr>
+        <w:t>}</w:t>
+      </w:r>
+    </w:p>
+    <w:p>
+      <w:pPr>
+        <w:rPr>
+          <w:b/>
+          <w:sz w:val="20"/>
+          <w:szCs w:val="20"/>
+        </w:rPr>
+      </w:pPr>
+      <w:r>
+        <w:rPr>
+          <w:b/>
+          <w:i/>
+          <w:color w:val="FF0000"/>
+          <w:sz w:val="20"/>
+          <w:szCs w:val="20"/>
+        </w:rPr>
+        <w:t>C</w:t>
+      </w:r>
+      <w:r>
+        <w:rPr>
+          <w:b/>
+          <w:i/>
+          <w:color w:val="FF0000"/>
+          <w:sz w:val="20"/>
+          <w:szCs w:val="20"/>
+        </w:rPr>
+        <w:t>ode Snippet X:</w:t>
+      </w:r>
+      <w:r>
+        <w:rPr>
+          <w:i/>
+          <w:color w:val="FF0000"/>
+          <w:sz w:val="20"/>
+          <w:szCs w:val="20"/>
+        </w:rPr>
+        <w:t xml:space="preserve"> Selecting event time in </w:t>
+      </w:r>
+      <w:proofErr w:type="spellStart"/>
+      <w:r>
+        <w:rPr>
+          <w:i/>
+          <w:color w:val="FF0000"/>
+          <w:sz w:val="20"/>
+          <w:szCs w:val="20"/>
+        </w:rPr>
+        <w:t>TimePicker</w:t>
+      </w:r>
+      <w:proofErr w:type="spellEnd"/>
+      <w:r>
+        <w:rPr>
+          <w:i/>
+          <w:color w:val="FF0000"/>
+          <w:sz w:val="20"/>
+          <w:szCs w:val="20"/>
+        </w:rPr>
+        <w:t xml:space="preserve"> and converting it to DB format using Java DATE when user sets the time.</w:t>
+      </w:r>
+    </w:p>
+    <w:p>
+      <w:pPr>
+        <w:rPr>
+          <w:b/>
+          <w:sz w:val="20"/>
+          <w:szCs w:val="20"/>
+        </w:rPr>
+      </w:pPr>
       <w:r>
         <w:rPr>
           <w:b/>
@@ -30176,6 +31439,161 @@
           <w:sz w:val="20"/>
           <w:szCs w:val="20"/>
         </w:rPr>
+        <w:t>6</w:t>
+      </w:r>
+      <w:r>
+        <w:rPr>
+          <w:b/>
+          <w:sz w:val="20"/>
+          <w:szCs w:val="20"/>
+        </w:rPr>
+        <w:tab/>
+      </w:r>
+      <w:proofErr w:type="spellStart"/>
+      <w:r>
+        <w:rPr>
+          <w:b/>
+          <w:sz w:val="20"/>
+          <w:szCs w:val="20"/>
+        </w:rPr>
+        <w:t>ChangeEvent</w:t>
+      </w:r>
+      <w:proofErr w:type="spellEnd"/>
+      <w:r>
+        <w:rPr>
+          <w:b/>
+          <w:sz w:val="20"/>
+          <w:szCs w:val="20"/>
+        </w:rPr>
+        <w:br/>
+      </w:r>
+      <w:r>
+        <w:rPr>
+          <w:sz w:val="20"/>
+          <w:szCs w:val="20"/>
+        </w:rPr>
+        <w:t xml:space="preserve">This Activity allows to update event in the database by POST using </w:t>
+      </w:r>
+      <w:proofErr w:type="spellStart"/>
+      <w:proofErr w:type="gramStart"/>
+      <w:r>
+        <w:rPr>
+          <w:sz w:val="20"/>
+          <w:szCs w:val="20"/>
+        </w:rPr>
+        <w:t>updateEvent</w:t>
+      </w:r>
+      <w:proofErr w:type="spellEnd"/>
+      <w:r>
+        <w:rPr>
+          <w:sz w:val="20"/>
+          <w:szCs w:val="20"/>
+        </w:rPr>
+        <w:t>(</w:t>
+      </w:r>
+      <w:proofErr w:type="gramEnd"/>
+      <w:r>
+        <w:rPr>
+          <w:sz w:val="20"/>
+          <w:szCs w:val="20"/>
+        </w:rPr>
+        <w:t xml:space="preserve">) method with new event details passed to it. </w:t>
+      </w:r>
+      <w:proofErr w:type="spellStart"/>
+      <w:r>
+        <w:rPr>
+          <w:sz w:val="20"/>
+          <w:szCs w:val="20"/>
+        </w:rPr>
+        <w:t>ChangeEvent</w:t>
+      </w:r>
+      <w:proofErr w:type="spellEnd"/>
+      <w:r>
+        <w:rPr>
+          <w:sz w:val="20"/>
+          <w:szCs w:val="20"/>
+        </w:rPr>
+        <w:t xml:space="preserve"> is slightly changed </w:t>
+      </w:r>
+      <w:proofErr w:type="spellStart"/>
+      <w:r>
+        <w:rPr>
+          <w:sz w:val="20"/>
+          <w:szCs w:val="20"/>
+        </w:rPr>
+        <w:t>CreateEvent</w:t>
+      </w:r>
+      <w:proofErr w:type="spellEnd"/>
+      <w:r>
+        <w:rPr>
+          <w:sz w:val="20"/>
+          <w:szCs w:val="20"/>
+        </w:rPr>
+        <w:t xml:space="preserve">. The only difference from </w:t>
+      </w:r>
+      <w:proofErr w:type="spellStart"/>
+      <w:r>
+        <w:rPr>
+          <w:sz w:val="20"/>
+          <w:szCs w:val="20"/>
+        </w:rPr>
+        <w:t>CreateEvents</w:t>
+      </w:r>
+      <w:proofErr w:type="spellEnd"/>
+      <w:r>
+        <w:rPr>
+          <w:sz w:val="20"/>
+          <w:szCs w:val="20"/>
+        </w:rPr>
+        <w:t xml:space="preserve"> is that Activity gets event details from the </w:t>
+      </w:r>
+      <w:proofErr w:type="spellStart"/>
+      <w:r>
+        <w:rPr>
+          <w:sz w:val="20"/>
+          <w:szCs w:val="20"/>
+        </w:rPr>
+        <w:t>calendar_events_view</w:t>
+      </w:r>
+      <w:proofErr w:type="spellEnd"/>
+      <w:r>
+        <w:rPr>
+          <w:sz w:val="20"/>
+          <w:szCs w:val="20"/>
+        </w:rPr>
+        <w:t xml:space="preserve"> and shows it to user in </w:t>
+      </w:r>
+      <w:proofErr w:type="spellStart"/>
+      <w:r>
+        <w:rPr>
+          <w:sz w:val="20"/>
+          <w:szCs w:val="20"/>
+        </w:rPr>
+        <w:t>EditText</w:t>
+      </w:r>
+      <w:proofErr w:type="spellEnd"/>
+      <w:r>
+        <w:rPr>
+          <w:sz w:val="20"/>
+          <w:szCs w:val="20"/>
+        </w:rPr>
+        <w:t xml:space="preserve"> layout objects. </w:t>
+      </w:r>
+      <w:r>
+        <w:rPr>
+          <w:b/>
+          <w:sz w:val="20"/>
+          <w:szCs w:val="20"/>
+        </w:rPr>
+        <w:br/>
+        <w:t>7.3.</w:t>
+      </w:r>
+      <w:r>
+        <w:rPr>
+          <w:b/>
+          <w:sz w:val="20"/>
+          <w:szCs w:val="20"/>
+        </w:rPr>
         <w:t>7</w:t>
       </w:r>
       <w:r>
@@ -30187,6 +31605,8 @@
         <w:tab/>
         <w:t>Contacts</w:t>
       </w:r>
+      <w:bookmarkStart w:id="0" w:name="_GoBack"/>
+      <w:bookmarkEnd w:id="0"/>
       <w:r>
         <w:rPr>
           <w:b/>
@@ -33431,6 +34851,30 @@
     </w:lvlOverride>
   </w:num>
   <w:num w:numId="39">
+    <w:abstractNumId w:val="7"/>
+    <w:lvlOverride w:ilvl="0">
+      <w:startOverride w:val="1"/>
+    </w:lvlOverride>
+  </w:num>
+  <w:num w:numId="40">
+    <w:abstractNumId w:val="7"/>
+    <w:lvlOverride w:ilvl="0">
+      <w:startOverride w:val="1"/>
+    </w:lvlOverride>
+  </w:num>
+  <w:num w:numId="41">
+    <w:abstractNumId w:val="7"/>
+    <w:lvlOverride w:ilvl="0">
+      <w:startOverride w:val="1"/>
+    </w:lvlOverride>
+  </w:num>
+  <w:num w:numId="42">
+    <w:abstractNumId w:val="7"/>
+    <w:lvlOverride w:ilvl="0">
+      <w:startOverride w:val="1"/>
+    </w:lvlOverride>
+  </w:num>
+  <w:num w:numId="43">
     <w:abstractNumId w:val="7"/>
     <w:lvlOverride w:ilvl="0">
       <w:startOverride w:val="1"/>
@@ -34553,7 +35997,7 @@
 </file>
 
 <file path=customXml/itemProps1.xml><?xml version="1.0" encoding="utf-8"?>
-<ds:datastoreItem xmlns:ds="http://schemas.openxmlformats.org/officeDocument/2006/customXml" ds:itemID="{8610316C-6FF4-415C-87AC-55589675CDDC}">
+<ds:datastoreItem xmlns:ds="http://schemas.openxmlformats.org/officeDocument/2006/customXml" ds:itemID="{F0934284-AECB-4481-B68A-9824326561C8}">
   <ds:schemaRefs>
     <ds:schemaRef ds:uri="http://schemas.openxmlformats.org/officeDocument/2006/bibliography"/>
   </ds:schemaRefs>

</xml_diff>